<commit_message>
changed master -> main in links
</commit_message>
<xml_diff>
--- a/docs/maxim_matantsev_cv.docx
+++ b/docs/maxim_matantsev_cv.docx
@@ -662,7 +662,7 @@
           <w:szCs w:val="24"/>
         </w:rPr>
         <w:drawing>
-          <wp:anchor behindDoc="0" distT="0" distB="0" distL="0" distR="0" simplePos="0" locked="0" layoutInCell="1" allowOverlap="1" relativeHeight="7">
+          <wp:anchor behindDoc="0" distT="0" distB="0" distL="0" distR="0" simplePos="0" locked="0" layoutInCell="1" allowOverlap="1" relativeHeight="6">
             <wp:simplePos x="0" y="0"/>
             <wp:positionH relativeFrom="column">
               <wp:posOffset>10160</wp:posOffset>
@@ -723,7 +723,14 @@
         </w:rPr>
       </w:pPr>
       <w:r>
-        <w:rPr/>
+        <w:rPr>
+          <w:rFonts w:cs="Tahoma" w:ascii="Tahoma" w:hAnsi="Tahoma"/>
+          <w:b w:val="false"/>
+          <w:bCs w:val="false"/>
+          <w:color w:val="2E74B5"/>
+          <w:sz w:val="24"/>
+          <w:szCs w:val="24"/>
+        </w:rPr>
       </w:r>
     </w:p>
     <w:p>
@@ -741,7 +748,14 @@
         </w:rPr>
       </w:pPr>
       <w:r>
-        <w:rPr/>
+        <w:rPr>
+          <w:rFonts w:cs="Tahoma" w:ascii="Tahoma" w:hAnsi="Tahoma"/>
+          <w:b w:val="false"/>
+          <w:bCs w:val="false"/>
+          <w:color w:val="2E74B5"/>
+          <w:sz w:val="24"/>
+          <w:szCs w:val="24"/>
+        </w:rPr>
       </w:r>
     </w:p>
     <w:p>
@@ -759,7 +773,14 @@
         </w:rPr>
       </w:pPr>
       <w:r>
-        <w:rPr/>
+        <w:rPr>
+          <w:rFonts w:cs="Tahoma" w:ascii="Tahoma" w:hAnsi="Tahoma"/>
+          <w:b w:val="false"/>
+          <w:bCs w:val="false"/>
+          <w:color w:val="2E74B5"/>
+          <w:sz w:val="24"/>
+          <w:szCs w:val="24"/>
+        </w:rPr>
       </w:r>
     </w:p>
     <w:p>
@@ -777,7 +798,14 @@
         </w:rPr>
       </w:pPr>
       <w:r>
-        <w:rPr/>
+        <w:rPr>
+          <w:rFonts w:cs="Tahoma" w:ascii="Tahoma" w:hAnsi="Tahoma"/>
+          <w:b w:val="false"/>
+          <w:bCs w:val="false"/>
+          <w:color w:val="2E74B5"/>
+          <w:sz w:val="24"/>
+          <w:szCs w:val="24"/>
+        </w:rPr>
       </w:r>
     </w:p>
     <w:p>
@@ -795,7 +823,14 @@
         </w:rPr>
       </w:pPr>
       <w:r>
-        <w:rPr/>
+        <w:rPr>
+          <w:rFonts w:cs="Tahoma" w:ascii="Tahoma" w:hAnsi="Tahoma"/>
+          <w:b w:val="false"/>
+          <w:bCs w:val="false"/>
+          <w:color w:val="2E74B5"/>
+          <w:sz w:val="24"/>
+          <w:szCs w:val="24"/>
+        </w:rPr>
       </w:r>
     </w:p>
     <w:p>
@@ -813,7 +848,14 @@
         </w:rPr>
       </w:pPr>
       <w:r>
-        <w:rPr/>
+        <w:rPr>
+          <w:rFonts w:cs="Tahoma" w:ascii="Tahoma" w:hAnsi="Tahoma"/>
+          <w:b w:val="false"/>
+          <w:bCs w:val="false"/>
+          <w:color w:val="2E74B5"/>
+          <w:sz w:val="24"/>
+          <w:szCs w:val="24"/>
+        </w:rPr>
       </w:r>
     </w:p>
     <w:p>
@@ -831,7 +873,14 @@
         </w:rPr>
       </w:pPr>
       <w:r>
-        <w:rPr/>
+        <w:rPr>
+          <w:rFonts w:cs="Tahoma" w:ascii="Tahoma" w:hAnsi="Tahoma"/>
+          <w:b w:val="false"/>
+          <w:bCs w:val="false"/>
+          <w:color w:val="2E74B5"/>
+          <w:sz w:val="24"/>
+          <w:szCs w:val="24"/>
+        </w:rPr>
       </w:r>
     </w:p>
     <w:p>
@@ -849,7 +898,14 @@
         </w:rPr>
       </w:pPr>
       <w:r>
-        <w:rPr/>
+        <w:rPr>
+          <w:rFonts w:cs="Tahoma" w:ascii="Tahoma" w:hAnsi="Tahoma"/>
+          <w:b w:val="false"/>
+          <w:bCs w:val="false"/>
+          <w:color w:val="2E74B5"/>
+          <w:sz w:val="24"/>
+          <w:szCs w:val="24"/>
+        </w:rPr>
       </w:r>
     </w:p>
     <w:p>
@@ -867,7 +923,14 @@
         </w:rPr>
       </w:pPr>
       <w:r>
-        <w:rPr/>
+        <w:rPr>
+          <w:rFonts w:cs="Tahoma" w:ascii="Tahoma" w:hAnsi="Tahoma"/>
+          <w:b w:val="false"/>
+          <w:bCs w:val="false"/>
+          <w:color w:val="2E74B5"/>
+          <w:sz w:val="24"/>
+          <w:szCs w:val="24"/>
+        </w:rPr>
       </w:r>
     </w:p>
     <w:p>
@@ -885,7 +948,14 @@
         </w:rPr>
       </w:pPr>
       <w:r>
-        <w:rPr/>
+        <w:rPr>
+          <w:rFonts w:cs="Tahoma" w:ascii="Tahoma" w:hAnsi="Tahoma"/>
+          <w:b w:val="false"/>
+          <w:bCs w:val="false"/>
+          <w:color w:val="2E74B5"/>
+          <w:sz w:val="24"/>
+          <w:szCs w:val="24"/>
+        </w:rPr>
       </w:r>
     </w:p>
     <w:p>
@@ -903,7 +973,14 @@
         </w:rPr>
       </w:pPr>
       <w:r>
-        <w:rPr/>
+        <w:rPr>
+          <w:rFonts w:cs="Tahoma" w:ascii="Tahoma" w:hAnsi="Tahoma"/>
+          <w:b w:val="false"/>
+          <w:bCs w:val="false"/>
+          <w:color w:val="2E74B5"/>
+          <w:sz w:val="24"/>
+          <w:szCs w:val="24"/>
+        </w:rPr>
       </w:r>
     </w:p>
     <w:p>
@@ -938,7 +1015,7 @@
       </w:tblPr>
       <w:tblGrid>
         <w:gridCol w:w="2079"/>
-        <w:gridCol w:w="6308"/>
+        <w:gridCol w:w="6307"/>
       </w:tblGrid>
       <w:tr>
         <w:trPr>
@@ -977,24 +1054,13 @@
                 <w:sz w:val="18"/>
                 <w:szCs w:val="18"/>
               </w:rPr>
-              <w:t>Желаемая должность</w:t>
-            </w:r>
-            <w:r>
-              <w:rPr>
-                <w:rFonts w:cs="Tahoma" w:ascii="Tahoma" w:hAnsi="Tahoma"/>
-                <w:b/>
-                <w:bCs/>
-                <w:color w:val="595959"/>
-                <w:sz w:val="18"/>
-                <w:szCs w:val="18"/>
-              </w:rPr>
-              <w:t>:</w:t>
+              <w:t>Желаемая должность:</w:t>
             </w:r>
           </w:p>
         </w:tc>
         <w:tc>
           <w:tcPr>
-            <w:tcW w:w="6308" w:type="dxa"/>
+            <w:tcW w:w="6307" w:type="dxa"/>
             <w:tcBorders>
               <w:bottom w:val="dotted" w:sz="4" w:space="0" w:color="BDD6EE"/>
             </w:tcBorders>
@@ -1039,16 +1105,39 @@
                 <w:sz w:val="20"/>
                 <w:lang w:val="en-US"/>
               </w:rPr>
-              <w:t xml:space="preserve"> </w:t>
-            </w:r>
-            <w:r>
-              <w:rPr>
-                <w:rFonts w:cs="Tahoma" w:ascii="Tahoma" w:hAnsi="Tahoma"/>
+              <w:t xml:space="preserve"> Back-End Developer</w:t>
+            </w:r>
+          </w:p>
+          <w:p>
+            <w:pPr>
+              <w:pStyle w:val="Normal"/>
+              <w:jc w:val="left"/>
+              <w:rPr>
+                <w:rFonts w:ascii="Tahoma" w:hAnsi="Tahoma" w:cs="Tahoma"/>
                 <w:color w:val="595959"/>
                 <w:sz w:val="20"/>
                 <w:lang w:val="en-US"/>
               </w:rPr>
-              <w:t xml:space="preserve">Back-End </w:t>
+            </w:pPr>
+            <w:r>
+              <w:rPr>
+                <w:rFonts w:cs="Tahoma" w:ascii="Tahoma" w:hAnsi="Tahoma"/>
+                <w:color w:val="595959"/>
+                <w:sz w:val="20"/>
+                <w:lang w:val="en-US" w:eastAsia="ru-RU"/>
+              </w:rPr>
+              <w:t xml:space="preserve">Junior </w:t>
+            </w:r>
+            <w:r>
+              <w:rPr>
+                <w:rFonts w:cs="Tahoma" w:ascii="Tahoma" w:hAnsi="Tahoma"/>
+                <w:i/>
+                <w:iCs/>
+                <w:color w:val="595959"/>
+                <w:sz w:val="20"/>
+                <w:lang w:val="en-US" w:eastAsia="ru-RU"/>
+              </w:rPr>
+              <w:t xml:space="preserve">Python/Java </w:t>
             </w:r>
             <w:r>
               <w:rPr>
@@ -1057,57 +1146,7 @@
                 <w:sz w:val="20"/>
                 <w:lang w:val="en-US"/>
               </w:rPr>
-              <w:t>Developer</w:t>
-            </w:r>
-          </w:p>
-          <w:p>
-            <w:pPr>
-              <w:pStyle w:val="Normal"/>
-              <w:jc w:val="left"/>
-              <w:rPr>
-                <w:rFonts w:ascii="Tahoma" w:hAnsi="Tahoma" w:cs="Tahoma"/>
-                <w:color w:val="595959"/>
-                <w:sz w:val="20"/>
-                <w:lang w:val="en-US"/>
-              </w:rPr>
-            </w:pPr>
-            <w:r>
-              <w:rPr>
-                <w:rFonts w:cs="Tahoma" w:ascii="Tahoma" w:hAnsi="Tahoma"/>
-                <w:color w:val="595959"/>
-                <w:sz w:val="20"/>
-                <w:lang w:val="en-US" w:eastAsia="ru-RU"/>
-              </w:rPr>
-              <w:t xml:space="preserve">Junior </w:t>
-            </w:r>
-            <w:r>
-              <w:rPr>
-                <w:rFonts w:cs="Tahoma" w:ascii="Tahoma" w:hAnsi="Tahoma"/>
-                <w:i/>
-                <w:iCs/>
-                <w:color w:val="595959"/>
-                <w:sz w:val="20"/>
-                <w:lang w:val="en-US" w:eastAsia="ru-RU"/>
-              </w:rPr>
-              <w:t xml:space="preserve">Python/Java </w:t>
-            </w:r>
-            <w:r>
-              <w:rPr>
-                <w:rFonts w:cs="Tahoma" w:ascii="Tahoma" w:hAnsi="Tahoma"/>
-                <w:color w:val="595959"/>
-                <w:sz w:val="20"/>
-                <w:lang w:val="en-US"/>
-              </w:rPr>
-              <w:t xml:space="preserve">Software </w:t>
-            </w:r>
-            <w:r>
-              <w:rPr>
-                <w:rFonts w:cs="Tahoma" w:ascii="Tahoma" w:hAnsi="Tahoma"/>
-                <w:color w:val="595959"/>
-                <w:sz w:val="20"/>
-                <w:lang w:val="en-US"/>
-              </w:rPr>
-              <w:t>Developer</w:t>
+              <w:t>Software Developer</w:t>
             </w:r>
           </w:p>
           <w:p>
@@ -1271,17 +1310,7 @@
                 <w:sz w:val="20"/>
                 <w:lang w:val="en"/>
               </w:rPr>
-              <w:t>Р</w:t>
-            </w:r>
-            <w:r>
-              <w:rPr>
-                <w:rStyle w:val="Hps"/>
-                <w:rFonts w:cs="Tahoma" w:ascii="Tahoma" w:hAnsi="Tahoma"/>
-                <w:color w:val="595959"/>
-                <w:sz w:val="20"/>
-                <w:lang w:val="en"/>
-              </w:rPr>
-              <w:t>аботаю с языком Python с начала 2019 года.</w:t>
+              <w:t>Работаю с языком Python с начала 2019 года.</w:t>
             </w:r>
             <w:r>
               <w:rPr>
@@ -1356,43 +1385,7 @@
                 <w:sz w:val="20"/>
                 <w:lang w:val="en-US" w:eastAsia="ru-RU"/>
               </w:rPr>
-              <w:t xml:space="preserve">Django, aiogram, </w:t>
-            </w:r>
-            <w:r>
-              <w:rPr>
-                <w:rStyle w:val="Hps"/>
-                <w:rFonts w:cs="Tahoma" w:ascii="Tahoma" w:hAnsi="Tahoma"/>
-                <w:b/>
-                <w:bCs/>
-                <w:color w:val="595959"/>
-                <w:sz w:val="20"/>
-                <w:lang w:val="en-US" w:eastAsia="ru-RU"/>
-              </w:rPr>
-              <w:t>asyncio, aiohttp,</w:t>
-            </w:r>
-            <w:r>
-              <w:rPr>
-                <w:rStyle w:val="Hps"/>
-                <w:rFonts w:cs="Tahoma" w:ascii="Tahoma" w:hAnsi="Tahoma"/>
-                <w:b/>
-                <w:bCs/>
-                <w:color w:val="595959"/>
-                <w:sz w:val="20"/>
-                <w:lang w:val="en-US" w:eastAsia="ru-RU"/>
-              </w:rPr>
-              <w:t xml:space="preserve"> Postgresql(Gino), selenium, BeautifulSoup,</w:t>
-            </w:r>
-            <w:r>
-              <w:rPr>
-                <w:rStyle w:val="Hps"/>
-                <w:rFonts w:cs="Tahoma" w:ascii="Tahoma" w:hAnsi="Tahoma"/>
-                <w:b/>
-                <w:bCs/>
-                <w:color w:val="595959"/>
-                <w:sz w:val="20"/>
-                <w:lang w:val="en-US" w:eastAsia="ru-RU"/>
-              </w:rPr>
-              <w:t xml:space="preserve"> requests</w:t>
+              <w:t>Django, aiogram, asyncio, aiohttp, Postgresql(Gino), selenium, BeautifulSoup, requests</w:t>
             </w:r>
           </w:p>
           <w:p>
@@ -1465,47 +1458,28 @@
                 <w:sz w:val="20"/>
                 <w:lang w:val="en-US"/>
               </w:rPr>
-              <w:t xml:space="preserve">Postgresql, Spring, Apache POI, </w:t>
-            </w:r>
-            <w:r>
-              <w:rPr>
-                <w:rFonts w:cs="Tahoma" w:ascii="Tahoma" w:hAnsi="Tahoma"/>
-                <w:b/>
-                <w:bCs/>
+              <w:t>Postgresql, Spring, Apache POI, REST API</w:t>
+            </w:r>
+          </w:p>
+          <w:p>
+            <w:pPr>
+              <w:pStyle w:val="Normal"/>
+              <w:jc w:val="left"/>
+              <w:rPr>
+                <w:rFonts w:ascii="Tahoma" w:hAnsi="Tahoma" w:cs="Tahoma"/>
                 <w:color w:val="595959"/>
                 <w:sz w:val="20"/>
                 <w:lang w:val="en-US"/>
               </w:rPr>
-              <w:t>REST API</w:t>
-            </w:r>
-          </w:p>
-          <w:p>
-            <w:pPr>
-              <w:pStyle w:val="Normal"/>
-              <w:jc w:val="left"/>
-              <w:rPr>
-                <w:rFonts w:ascii="Tahoma" w:hAnsi="Tahoma" w:cs="Tahoma"/>
+            </w:pPr>
+            <w:r>
+              <w:rPr>
+                <w:rFonts w:cs="Tahoma" w:ascii="Tahoma" w:hAnsi="Tahoma"/>
                 <w:color w:val="595959"/>
                 <w:sz w:val="20"/>
                 <w:lang w:val="en-US"/>
               </w:rPr>
-            </w:pPr>
-            <w:r>
-              <w:rPr>
-                <w:rFonts w:cs="Tahoma" w:ascii="Tahoma" w:hAnsi="Tahoma"/>
-                <w:color w:val="595959"/>
-                <w:sz w:val="20"/>
-                <w:lang w:val="en-US"/>
-              </w:rPr>
               <w:br/>
-            </w:r>
-            <w:r>
-              <w:rPr>
-                <w:rFonts w:cs="Tahoma" w:ascii="Tahoma" w:hAnsi="Tahoma"/>
-                <w:color w:val="595959"/>
-                <w:sz w:val="20"/>
-                <w:lang w:val="en-US"/>
-              </w:rPr>
               <w:t>Опыт работы с языком C++ 2014-2019 год.</w:t>
               <w:br/>
               <w:t>Занимался спортивным программированием.</w:t>
@@ -1672,14 +1646,6 @@
               </w:rPr>
               <w:t>.</w:t>
               <w:br/>
-            </w:r>
-            <w:r>
-              <w:rPr>
-                <w:rFonts w:cs="Tahoma" w:ascii="Tahoma" w:hAnsi="Tahoma"/>
-                <w:color w:val="595959"/>
-                <w:sz w:val="20"/>
-                <w:lang w:val="en-US"/>
-              </w:rPr>
               <w:t>Знание как сложных, так и простых алгоритмов.</w:t>
             </w:r>
           </w:p>
@@ -1898,16 +1864,7 @@
           <w:sz w:val="20"/>
           <w:lang w:val="en-US" w:eastAsia="en-US"/>
         </w:rPr>
-        <w:t>PyCharm, In</w:t>
-      </w:r>
-      <w:r>
-        <w:rPr>
-          <w:rFonts w:eastAsia="Calibri" w:cs="Times New Roman"/>
-          <w:color w:val="555555"/>
-          <w:sz w:val="20"/>
-          <w:lang w:val="en-US" w:eastAsia="en-US"/>
-        </w:rPr>
-        <w:t>telliJ IDEA, Git, Clion, AdvancedRestClient, Postman, Docker, Docker-compose</w:t>
+        <w:t>PyCharm, IntelliJ IDEA, Git, Clion, AdvancedRestClient, Postman, Docker, Docker-compose</w:t>
       </w:r>
     </w:p>
     <w:p>
@@ -1968,17 +1925,16 @@
           <w:numId w:val="2"/>
         </w:numPr>
         <w:rPr>
-          <w:rFonts w:ascii="Tahoma" w:hAnsi="Tahoma" w:eastAsia="Calibri" w:cs="Times New Roman"/>
-          <w:color w:val="555555"/>
-          <w:sz w:val="20"/>
-          <w:lang w:val="en" w:eastAsia="en-US"/>
+          <w:sz w:val="16"/>
+          <w:szCs w:val="16"/>
         </w:rPr>
       </w:pPr>
       <w:r>
         <w:rPr>
           <w:rFonts w:eastAsia="Calibri" w:cs="Times New Roman"/>
           <w:color w:val="555555"/>
-          <w:sz w:val="20"/>
+          <w:sz w:val="16"/>
+          <w:szCs w:val="16"/>
           <w:lang w:val="en" w:eastAsia="en-US"/>
         </w:rPr>
         <w:t>Коммуникация с заказчиком</w:t>
@@ -1992,17 +1948,16 @@
           <w:numId w:val="2"/>
         </w:numPr>
         <w:rPr>
-          <w:rFonts w:ascii="Tahoma" w:hAnsi="Tahoma" w:eastAsia="Calibri" w:cs="Times New Roman"/>
-          <w:color w:val="555555"/>
-          <w:sz w:val="20"/>
-          <w:lang w:val="en-US" w:eastAsia="en-US"/>
+          <w:sz w:val="16"/>
+          <w:szCs w:val="16"/>
         </w:rPr>
       </w:pPr>
       <w:r>
         <w:rPr>
           <w:rFonts w:eastAsia="Calibri" w:cs="Times New Roman"/>
           <w:color w:val="555555"/>
-          <w:sz w:val="20"/>
+          <w:sz w:val="16"/>
+          <w:szCs w:val="16"/>
           <w:lang w:val="en-US" w:eastAsia="en-US"/>
         </w:rPr>
         <w:t>Рефакторинг проекта</w:t>
@@ -2016,17 +1971,16 @@
           <w:numId w:val="2"/>
         </w:numPr>
         <w:rPr>
-          <w:rFonts w:ascii="Tahoma" w:hAnsi="Tahoma" w:eastAsia="Calibri" w:cs="Times New Roman"/>
-          <w:color w:val="555555"/>
-          <w:sz w:val="20"/>
-          <w:lang w:val="en-US" w:eastAsia="en-US"/>
+          <w:sz w:val="16"/>
+          <w:szCs w:val="16"/>
         </w:rPr>
       </w:pPr>
       <w:r>
         <w:rPr>
           <w:rFonts w:eastAsia="Calibri" w:cs="Times New Roman"/>
           <w:color w:val="555555"/>
-          <w:sz w:val="20"/>
+          <w:sz w:val="16"/>
+          <w:szCs w:val="16"/>
           <w:lang w:val="en-US" w:eastAsia="en-US"/>
         </w:rPr>
         <w:t>Разработка проектов</w:t>
@@ -2039,13 +1993,17 @@
           <w:ilvl w:val="0"/>
           <w:numId w:val="2"/>
         </w:numPr>
-        <w:rPr/>
+        <w:rPr>
+          <w:sz w:val="16"/>
+          <w:szCs w:val="16"/>
+        </w:rPr>
       </w:pPr>
       <w:r>
         <w:rPr>
           <w:rFonts w:eastAsia="Calibri" w:cs="Times New Roman"/>
           <w:color w:val="555555"/>
-          <w:sz w:val="20"/>
+          <w:sz w:val="16"/>
+          <w:szCs w:val="16"/>
           <w:lang w:val="en-US" w:eastAsia="en-US"/>
         </w:rPr>
         <w:t>Навык понимания чужого кода</w:t>
@@ -2059,17 +2017,16 @@
           <w:numId w:val="2"/>
         </w:numPr>
         <w:rPr>
-          <w:rFonts w:ascii="Tahoma" w:hAnsi="Tahoma" w:eastAsia="Calibri" w:cs="Times New Roman"/>
-          <w:color w:val="555555"/>
-          <w:sz w:val="20"/>
-          <w:lang w:val="en-US" w:eastAsia="en-US"/>
+          <w:sz w:val="16"/>
+          <w:szCs w:val="16"/>
         </w:rPr>
       </w:pPr>
       <w:r>
         <w:rPr>
           <w:rFonts w:eastAsia="Calibri" w:cs="Times New Roman"/>
           <w:color w:val="555555"/>
-          <w:sz w:val="20"/>
+          <w:sz w:val="16"/>
+          <w:szCs w:val="16"/>
           <w:lang w:val="en-US" w:eastAsia="en-US"/>
         </w:rPr>
         <w:t>Работа и коммуникация в команде</w:t>
@@ -2083,21 +2040,16 @@
           <w:numId w:val="2"/>
         </w:numPr>
         <w:rPr>
-          <w:rFonts w:cs="Tahoma"/>
-          <w:b/>
-          <w:b/>
-          <w:color w:val="2E74B5"/>
-          <w:sz w:val="24"/>
-          <w:szCs w:val="24"/>
+          <w:sz w:val="16"/>
+          <w:szCs w:val="16"/>
         </w:rPr>
       </w:pPr>
       <w:r>
-        <w:rPr/>
-        <w:t xml:space="preserve">Работа по </w:t>
-      </w:r>
-      <w:r>
-        <w:rPr/>
-        <w:t xml:space="preserve">Scrum </w:t>
+        <w:rPr>
+          <w:sz w:val="16"/>
+          <w:szCs w:val="16"/>
+        </w:rPr>
+        <w:t xml:space="preserve">Работа по Scrum </w:t>
       </w:r>
       <w:r>
         <w:br w:type="page"/>
@@ -2261,15 +2213,7 @@
       </w:r>
       <w:r>
         <w:rPr/>
-        <w:t xml:space="preserve"> – 2</w:t>
-      </w:r>
-      <w:r>
-        <w:rPr/>
-        <w:t>023</w:t>
-      </w:r>
-      <w:r>
-        <w:rPr/>
-        <w:t xml:space="preserve"> /</w:t>
+        <w:t xml:space="preserve"> – 2023 /</w:t>
       </w:r>
       <w:r>
         <w:rPr>
@@ -2434,67 +2378,7 @@
                 <w:sz w:val="20"/>
                 <w:lang w:val="en" w:eastAsia="ru-RU"/>
               </w:rPr>
-              <w:t>Мне очень интересна</w:t>
-            </w:r>
-            <w:r>
-              <w:rPr>
-                <w:rStyle w:val="Hps"/>
-                <w:rFonts w:cs="Tahoma" w:ascii="Tahoma" w:hAnsi="Tahoma"/>
-                <w:color w:val="595959"/>
-                <w:sz w:val="20"/>
-                <w:lang w:val="en" w:eastAsia="ru-RU"/>
-              </w:rPr>
-              <w:t xml:space="preserve"> </w:t>
-            </w:r>
-            <w:r>
-              <w:rPr>
-                <w:rStyle w:val="Hps"/>
-                <w:rFonts w:cs="Tahoma" w:ascii="Tahoma" w:hAnsi="Tahoma"/>
-                <w:color w:val="595959"/>
-                <w:sz w:val="20"/>
-                <w:lang w:val="en" w:eastAsia="ru-RU"/>
-              </w:rPr>
-              <w:t>р</w:t>
-            </w:r>
-            <w:r>
-              <w:rPr>
-                <w:rStyle w:val="Hps"/>
-                <w:rFonts w:cs="Tahoma" w:ascii="Tahoma" w:hAnsi="Tahoma"/>
-                <w:color w:val="595959"/>
-                <w:sz w:val="20"/>
-                <w:lang w:val="en" w:eastAsia="ru-RU"/>
-              </w:rPr>
-              <w:t>азработк</w:t>
-            </w:r>
-            <w:r>
-              <w:rPr>
-                <w:rStyle w:val="Hps"/>
-                <w:rFonts w:cs="Tahoma" w:ascii="Tahoma" w:hAnsi="Tahoma"/>
-                <w:color w:val="595959"/>
-                <w:sz w:val="20"/>
-                <w:lang w:val="en" w:eastAsia="ru-RU"/>
-              </w:rPr>
-              <w:t xml:space="preserve">а </w:t>
-            </w:r>
-            <w:r>
-              <w:rPr>
-                <w:rStyle w:val="Hps"/>
-                <w:rFonts w:cs="Tahoma" w:ascii="Tahoma" w:hAnsi="Tahoma"/>
-                <w:color w:val="595959"/>
-                <w:sz w:val="20"/>
-                <w:lang w:val="en" w:eastAsia="ru-RU"/>
-              </w:rPr>
-              <w:t xml:space="preserve">на различных языках. Это для меня главное хобби. </w:t>
-            </w:r>
-            <w:r>
-              <w:rPr>
-                <w:rStyle w:val="Hps"/>
-                <w:rFonts w:cs="Tahoma" w:ascii="Tahoma" w:hAnsi="Tahoma"/>
-                <w:color w:val="595959"/>
-                <w:sz w:val="20"/>
-                <w:lang w:val="en" w:eastAsia="ru-RU"/>
-              </w:rPr>
-              <w:t>Могу целеми днями этим заниматься.</w:t>
+              <w:t>Мне очень интересна разработка на различных языках. Это для меня главное хобби. Могу целеми днями этим заниматься.</w:t>
             </w:r>
           </w:p>
           <w:p>
@@ -2530,27 +2414,7 @@
                 <w:sz w:val="20"/>
                 <w:lang w:val="en" w:eastAsia="ru-RU"/>
               </w:rPr>
-              <w:t xml:space="preserve">Сам </w:t>
-            </w:r>
-            <w:r>
-              <w:rPr>
-                <w:rStyle w:val="Hps"/>
-                <w:rFonts w:cs="Tahoma" w:ascii="Tahoma" w:hAnsi="Tahoma"/>
-                <w:color w:val="595959"/>
-                <w:sz w:val="20"/>
-                <w:lang w:val="en" w:eastAsia="ru-RU"/>
-              </w:rPr>
-              <w:t>способен</w:t>
-            </w:r>
-            <w:r>
-              <w:rPr>
-                <w:rStyle w:val="Hps"/>
-                <w:rFonts w:cs="Tahoma" w:ascii="Tahoma" w:hAnsi="Tahoma"/>
-                <w:color w:val="595959"/>
-                <w:sz w:val="20"/>
-                <w:lang w:val="en" w:eastAsia="ru-RU"/>
-              </w:rPr>
-              <w:t xml:space="preserve"> найти оптимальный выход из сложной ситуации за короткое время.</w:t>
+              <w:t>Сам способен найти оптимальный выход из сложной ситуации за короткое время.</w:t>
             </w:r>
           </w:p>
           <w:p>
@@ -2567,25 +2431,7 @@
                 <w:sz w:val="20"/>
                 <w:lang w:val="en" w:eastAsia="ru-RU"/>
               </w:rPr>
-              <w:t xml:space="preserve">В школьное время, </w:t>
-            </w:r>
-            <w:r>
-              <w:rPr>
-                <w:rFonts w:cs="Tahoma" w:ascii="Tahoma" w:hAnsi="Tahoma"/>
-                <w:color w:val="595959"/>
-                <w:sz w:val="20"/>
-                <w:lang w:val="en" w:eastAsia="ru-RU"/>
-              </w:rPr>
-              <w:t>с 9 по 11 класс,</w:t>
-            </w:r>
-            <w:r>
-              <w:rPr>
-                <w:rFonts w:cs="Tahoma" w:ascii="Tahoma" w:hAnsi="Tahoma"/>
-                <w:color w:val="595959"/>
-                <w:sz w:val="20"/>
-                <w:lang w:val="en" w:eastAsia="ru-RU"/>
-              </w:rPr>
-              <w:t xml:space="preserve"> вел кружок по программированию. Рассказывал о сложных алгоритмах, где и как их нужно использовать.</w:t>
+              <w:t>В школьное время, с 9 по 11 класс, вел кружок по программированию. Рассказывал о сложных алгоритмах, где и как их нужно использовать.</w:t>
             </w:r>
           </w:p>
         </w:tc>
@@ -2684,8 +2530,8 @@
               <w:tblLook w:val="04a0" w:noHBand="0" w:noVBand="1" w:firstColumn="1" w:lastRow="0" w:lastColumn="0" w:firstRow="1"/>
             </w:tblPr>
             <w:tblGrid>
-              <w:gridCol w:w="2957"/>
-              <w:gridCol w:w="7249"/>
+              <w:gridCol w:w="2956"/>
+              <w:gridCol w:w="7250"/>
             </w:tblGrid>
             <w:tr>
               <w:trPr>
@@ -2693,7 +2539,7 @@
               </w:trPr>
               <w:tc>
                 <w:tcPr>
-                  <w:tcW w:w="2957" w:type="dxa"/>
+                  <w:tcW w:w="2956" w:type="dxa"/>
                   <w:tcBorders>
                     <w:top w:val="single" w:sz="4" w:space="0" w:color="BDD6EE"/>
                     <w:left w:val="single" w:sz="4" w:space="0" w:color="BDD6EE"/>
@@ -2743,7 +2589,7 @@
               </w:tc>
               <w:tc>
                 <w:tcPr>
-                  <w:tcW w:w="7249" w:type="dxa"/>
+                  <w:tcW w:w="7250" w:type="dxa"/>
                   <w:tcBorders>
                     <w:top w:val="single" w:sz="4" w:space="0" w:color="BDD6EE"/>
                     <w:left w:val="single" w:sz="4" w:space="0" w:color="BDD6EE"/>
@@ -2778,7 +2624,7 @@
               </w:trPr>
               <w:tc>
                 <w:tcPr>
-                  <w:tcW w:w="2957" w:type="dxa"/>
+                  <w:tcW w:w="2956" w:type="dxa"/>
                   <w:tcBorders>
                     <w:top w:val="single" w:sz="4" w:space="0" w:color="BDD6EE"/>
                     <w:left w:val="single" w:sz="4" w:space="0" w:color="BDD6EE"/>
@@ -2832,7 +2678,7 @@
               </w:tc>
               <w:tc>
                 <w:tcPr>
-                  <w:tcW w:w="7249" w:type="dxa"/>
+                  <w:tcW w:w="7250" w:type="dxa"/>
                   <w:tcBorders>
                     <w:top w:val="single" w:sz="4" w:space="0" w:color="BDD6EE"/>
                     <w:left w:val="single" w:sz="4" w:space="0" w:color="BDD6EE"/>
@@ -2866,7 +2712,7 @@
               </w:trPr>
               <w:tc>
                 <w:tcPr>
-                  <w:tcW w:w="2957" w:type="dxa"/>
+                  <w:tcW w:w="2956" w:type="dxa"/>
                   <w:tcBorders>
                     <w:top w:val="single" w:sz="4" w:space="0" w:color="BDD6EE"/>
                     <w:left w:val="single" w:sz="4" w:space="0" w:color="BDD6EE"/>
@@ -2916,7 +2762,7 @@
               </w:tc>
               <w:tc>
                 <w:tcPr>
-                  <w:tcW w:w="7249" w:type="dxa"/>
+                  <w:tcW w:w="7250" w:type="dxa"/>
                   <w:tcBorders>
                     <w:top w:val="single" w:sz="4" w:space="0" w:color="BDD6EE"/>
                     <w:left w:val="single" w:sz="4" w:space="0" w:color="BDD6EE"/>
@@ -2955,7 +2801,7 @@
               </w:trPr>
               <w:tc>
                 <w:tcPr>
-                  <w:tcW w:w="2957" w:type="dxa"/>
+                  <w:tcW w:w="2956" w:type="dxa"/>
                   <w:tcBorders>
                     <w:top w:val="single" w:sz="4" w:space="0" w:color="BDD6EE"/>
                     <w:left w:val="single" w:sz="4" w:space="0" w:color="BDD6EE"/>
@@ -3009,7 +2855,7 @@
               </w:tc>
               <w:tc>
                 <w:tcPr>
-                  <w:tcW w:w="7249" w:type="dxa"/>
+                  <w:tcW w:w="7250" w:type="dxa"/>
                   <w:tcBorders>
                     <w:top w:val="single" w:sz="4" w:space="0" w:color="BDD6EE"/>
                     <w:left w:val="single" w:sz="4" w:space="0" w:color="BDD6EE"/>
@@ -3051,7 +2897,7 @@
               </w:trPr>
               <w:tc>
                 <w:tcPr>
-                  <w:tcW w:w="2957" w:type="dxa"/>
+                  <w:tcW w:w="2956" w:type="dxa"/>
                   <w:tcBorders>
                     <w:top w:val="single" w:sz="4" w:space="0" w:color="BDD6EE"/>
                     <w:left w:val="single" w:sz="4" w:space="0" w:color="BDD6EE"/>
@@ -3105,7 +2951,7 @@
               </w:tc>
               <w:tc>
                 <w:tcPr>
-                  <w:tcW w:w="7249" w:type="dxa"/>
+                  <w:tcW w:w="7250" w:type="dxa"/>
                   <w:tcBorders>
                     <w:top w:val="single" w:sz="4" w:space="0" w:color="BDD6EE"/>
                     <w:left w:val="single" w:sz="4" w:space="0" w:color="BDD6EE"/>
@@ -3130,7 +2976,7 @@
                         <w:u w:val="none"/>
                         <w:lang w:val="ru-RU"/>
                       </w:rPr>
-                      <w:t>https://raw.githubusercontent.com/maksktl/maksktl.github.io/master/docs/Certificates/UC-639856b1-bc4e-48b0-a859-dbf74d376e6b.jpg</w:t>
+                      <w:t>https://raw.githubusercontent.com/maksktl/maksktl.github.io/main/docs/Certificates/UC-639856b1-bc4e-48b0-a859-dbf74d376e6b.jpg</w:t>
                     </w:r>
                   </w:hyperlink>
                 </w:p>
@@ -3196,8 +3042,8 @@
               <w:tblLook w:val="04a0" w:noHBand="0" w:noVBand="1" w:firstColumn="1" w:lastRow="0" w:lastColumn="0" w:firstRow="1"/>
             </w:tblPr>
             <w:tblGrid>
-              <w:gridCol w:w="2957"/>
-              <w:gridCol w:w="7249"/>
+              <w:gridCol w:w="2956"/>
+              <w:gridCol w:w="7250"/>
             </w:tblGrid>
             <w:tr>
               <w:trPr>
@@ -3205,7 +3051,7 @@
               </w:trPr>
               <w:tc>
                 <w:tcPr>
-                  <w:tcW w:w="2957" w:type="dxa"/>
+                  <w:tcW w:w="2956" w:type="dxa"/>
                   <w:tcBorders>
                     <w:top w:val="single" w:sz="4" w:space="0" w:color="BDD6EE"/>
                     <w:left w:val="single" w:sz="4" w:space="0" w:color="BDD6EE"/>
@@ -3255,7 +3101,7 @@
               </w:tc>
               <w:tc>
                 <w:tcPr>
-                  <w:tcW w:w="7249" w:type="dxa"/>
+                  <w:tcW w:w="7250" w:type="dxa"/>
                   <w:tcBorders>
                     <w:top w:val="single" w:sz="4" w:space="0" w:color="BDD6EE"/>
                     <w:left w:val="single" w:sz="4" w:space="0" w:color="BDD6EE"/>
@@ -3290,7 +3136,7 @@
               </w:trPr>
               <w:tc>
                 <w:tcPr>
-                  <w:tcW w:w="2957" w:type="dxa"/>
+                  <w:tcW w:w="2956" w:type="dxa"/>
                   <w:tcBorders>
                     <w:top w:val="single" w:sz="4" w:space="0" w:color="BDD6EE"/>
                     <w:left w:val="single" w:sz="4" w:space="0" w:color="BDD6EE"/>
@@ -3344,7 +3190,7 @@
               </w:tc>
               <w:tc>
                 <w:tcPr>
-                  <w:tcW w:w="7249" w:type="dxa"/>
+                  <w:tcW w:w="7250" w:type="dxa"/>
                   <w:tcBorders>
                     <w:top w:val="single" w:sz="4" w:space="0" w:color="BDD6EE"/>
                     <w:left w:val="single" w:sz="4" w:space="0" w:color="BDD6EE"/>
@@ -3383,7 +3229,7 @@
               </w:trPr>
               <w:tc>
                 <w:tcPr>
-                  <w:tcW w:w="2957" w:type="dxa"/>
+                  <w:tcW w:w="2956" w:type="dxa"/>
                   <w:tcBorders>
                     <w:top w:val="single" w:sz="4" w:space="0" w:color="BDD6EE"/>
                     <w:left w:val="single" w:sz="4" w:space="0" w:color="BDD6EE"/>
@@ -3421,7 +3267,7 @@
               </w:tc>
               <w:tc>
                 <w:tcPr>
-                  <w:tcW w:w="7249" w:type="dxa"/>
+                  <w:tcW w:w="7250" w:type="dxa"/>
                   <w:tcBorders>
                     <w:top w:val="single" w:sz="4" w:space="0" w:color="BDD6EE"/>
                     <w:left w:val="single" w:sz="4" w:space="0" w:color="BDD6EE"/>
@@ -3460,7 +3306,7 @@
               </w:trPr>
               <w:tc>
                 <w:tcPr>
-                  <w:tcW w:w="2957" w:type="dxa"/>
+                  <w:tcW w:w="2956" w:type="dxa"/>
                   <w:tcBorders>
                     <w:top w:val="single" w:sz="4" w:space="0" w:color="BDD6EE"/>
                     <w:left w:val="single" w:sz="4" w:space="0" w:color="BDD6EE"/>
@@ -3514,7 +3360,7 @@
               </w:tc>
               <w:tc>
                 <w:tcPr>
-                  <w:tcW w:w="7249" w:type="dxa"/>
+                  <w:tcW w:w="7250" w:type="dxa"/>
                   <w:tcBorders>
                     <w:top w:val="single" w:sz="4" w:space="0" w:color="BDD6EE"/>
                     <w:left w:val="single" w:sz="4" w:space="0" w:color="BDD6EE"/>
@@ -3528,12 +3374,7 @@
                     <w:pStyle w:val="Description"/>
                     <w:spacing w:before="0" w:after="0"/>
                     <w:jc w:val="left"/>
-                    <w:rPr>
-                      <w:rFonts w:ascii="Tahoma" w:hAnsi="Tahoma" w:cs="Tahoma"/>
-                      <w:color w:val="595959"/>
-                      <w:sz w:val="20"/>
-                      <w:lang w:val="ru-RU" w:eastAsia="ru-RU"/>
-                    </w:rPr>
+                    <w:rPr/>
                   </w:pPr>
                   <w:hyperlink r:id="rId5">
                     <w:r>
@@ -3543,7 +3384,7 @@
                         <w:sz w:val="20"/>
                         <w:lang w:val="ru-RU" w:eastAsia="ru-RU"/>
                       </w:rPr>
-                      <w:t>https://raw.githubusercontent.com/maksktl/maksktl.github.io/master/docs/Certificates/cert-1073-9473440.jpg</w:t>
+                      <w:t>https://raw.githubusercontent.com/maksktl/maksktl.github.io/main/docs/Certificates/cert-1073-9473440.jpg</w:t>
                     </w:r>
                   </w:hyperlink>
                 </w:p>
@@ -3611,7 +3452,7 @@
         <w:tblLook w:val="04a0" w:noHBand="0" w:noVBand="1" w:firstColumn="1" w:lastRow="0" w:lastColumn="0" w:firstRow="1"/>
       </w:tblPr>
       <w:tblGrid>
-        <w:gridCol w:w="2957"/>
+        <w:gridCol w:w="2956"/>
         <w:gridCol w:w="7250"/>
       </w:tblGrid>
       <w:tr>
@@ -3620,7 +3461,7 @@
         </w:trPr>
         <w:tc>
           <w:tcPr>
-            <w:tcW w:w="2957" w:type="dxa"/>
+            <w:tcW w:w="2956" w:type="dxa"/>
             <w:tcBorders>
               <w:top w:val="single" w:sz="4" w:space="0" w:color="BDD6EE"/>
               <w:left w:val="single" w:sz="4" w:space="0" w:color="BDD6EE"/>
@@ -3710,7 +3551,7 @@
         </w:trPr>
         <w:tc>
           <w:tcPr>
-            <w:tcW w:w="2957" w:type="dxa"/>
+            <w:tcW w:w="2956" w:type="dxa"/>
             <w:tcBorders>
               <w:top w:val="single" w:sz="4" w:space="0" w:color="BDD6EE"/>
               <w:left w:val="single" w:sz="4" w:space="0" w:color="BDD6EE"/>
@@ -3803,7 +3644,7 @@
         </w:trPr>
         <w:tc>
           <w:tcPr>
-            <w:tcW w:w="2957" w:type="dxa"/>
+            <w:tcW w:w="2956" w:type="dxa"/>
             <w:tcBorders>
               <w:top w:val="single" w:sz="4" w:space="0" w:color="BDD6EE"/>
               <w:left w:val="single" w:sz="4" w:space="0" w:color="BDD6EE"/>
@@ -3892,7 +3733,7 @@
         </w:trPr>
         <w:tc>
           <w:tcPr>
-            <w:tcW w:w="2957" w:type="dxa"/>
+            <w:tcW w:w="2956" w:type="dxa"/>
             <w:tcBorders>
               <w:top w:val="single" w:sz="4" w:space="0" w:color="BDD6EE"/>
               <w:left w:val="single" w:sz="4" w:space="0" w:color="BDD6EE"/>
@@ -3987,7 +3828,7 @@
         </w:trPr>
         <w:tc>
           <w:tcPr>
-            <w:tcW w:w="2957" w:type="dxa"/>
+            <w:tcW w:w="2956" w:type="dxa"/>
             <w:tcBorders>
               <w:top w:val="single" w:sz="4" w:space="0" w:color="BDD6EE"/>
               <w:left w:val="single" w:sz="4" w:space="0" w:color="BDD6EE"/>
@@ -4066,7 +3907,7 @@
                   <w:u w:val="none"/>
                   <w:lang w:val="ru-RU"/>
                 </w:rPr>
-                <w:t>https://raw.githubusercontent.com/maksktl/maksktl.github.io/master/docs/Certificates/cert-1014-9473440.jpg</w:t>
+                <w:t>https://raw.githubusercontent.com/maksktl/maksktl.github.io/main/docs/Certificates/cert-1014-9473440.jpg</w:t>
               </w:r>
             </w:hyperlink>
           </w:p>
@@ -4304,17 +4145,7 @@
                 <w:szCs w:val="18"/>
                 <w:lang w:val="en-US"/>
               </w:rPr>
-              <w:t>Жасыл-ел</w:t>
-            </w:r>
-            <w:r>
-              <w:rPr>
-                <w:rFonts w:cs="Tahoma" w:ascii="Tahoma" w:hAnsi="Tahoma"/>
-                <w:color w:val="595959"/>
-                <w:sz w:val="18"/>
-                <w:szCs w:val="18"/>
-                <w:lang w:val="en-US"/>
-              </w:rPr>
-              <w:t>”</w:t>
+              <w:t>Жасыл-ел”</w:t>
             </w:r>
           </w:p>
         </w:tc>
@@ -4549,29 +4380,7 @@
                 <w:szCs w:val="18"/>
                 <w:lang w:val="en" w:eastAsia="x-none"/>
               </w:rPr>
-              <w:t xml:space="preserve">Сезоная работа. </w:t>
-            </w:r>
-            <w:r>
-              <w:rPr>
-                <w:rStyle w:val="Hps"/>
-                <w:rFonts w:cs="Tahoma" w:ascii="Tahoma" w:hAnsi="Tahoma"/>
-                <w:color w:val="595959"/>
-                <w:sz w:val="18"/>
-                <w:szCs w:val="18"/>
-                <w:lang w:val="en" w:eastAsia="x-none"/>
-              </w:rPr>
-              <w:t>Уборка мусора</w:t>
-            </w:r>
-            <w:r>
-              <w:rPr>
-                <w:rStyle w:val="Hps"/>
-                <w:rFonts w:cs="Tahoma" w:ascii="Tahoma" w:hAnsi="Tahoma"/>
-                <w:color w:val="595959"/>
-                <w:sz w:val="18"/>
-                <w:szCs w:val="18"/>
-                <w:lang w:val="en" w:eastAsia="x-none"/>
-              </w:rPr>
-              <w:t>, стригли траву/газон, вырубали сухие деревья, белили деревья.</w:t>
+              <w:t>Сезоная работа. Уборка мусора, стригли траву/газон, вырубали сухие деревья, белили деревья.</w:t>
             </w:r>
           </w:p>
         </w:tc>
@@ -5504,17 +5313,7 @@
                 <w:szCs w:val="18"/>
                 <w:lang w:val="en-GB" w:eastAsia="ru-RU"/>
               </w:rPr>
-              <w:t xml:space="preserve">Программист, </w:t>
-            </w:r>
-            <w:r>
-              <w:rPr>
-                <w:rFonts w:cs="Tahoma" w:ascii="Tahoma" w:hAnsi="Tahoma"/>
-                <w:color w:val="595959"/>
-                <w:sz w:val="18"/>
-                <w:szCs w:val="18"/>
-                <w:lang w:val="en-GB" w:eastAsia="ru-RU"/>
-              </w:rPr>
-              <w:t>Стажер</w:t>
+              <w:t>Программист, Стажер</w:t>
             </w:r>
           </w:p>
         </w:tc>
@@ -5731,15 +5530,7 @@
                 <w:sz w:val="18"/>
                 <w:szCs w:val="18"/>
               </w:rPr>
-              <w:t>W</w:t>
-            </w:r>
-            <w:r>
-              <w:rPr>
-                <w:color w:val="595959"/>
-                <w:sz w:val="18"/>
-                <w:szCs w:val="18"/>
-              </w:rPr>
-              <w:t>ork on scrum</w:t>
+              <w:t>Work on scrum</w:t>
             </w:r>
           </w:p>
         </w:tc>
@@ -7805,12 +7596,12 @@
             <wp:anchor behindDoc="1" distT="0" distB="0" distL="0" distR="0" simplePos="0" locked="0" layoutInCell="1" allowOverlap="1" relativeHeight="5" wp14:anchorId="6C3E7992">
               <wp:simplePos x="0" y="0"/>
               <wp:positionH relativeFrom="page">
-                <wp:posOffset>0</wp:posOffset>
+                <wp:posOffset>635</wp:posOffset>
               </wp:positionH>
               <wp:positionV relativeFrom="page">
                 <wp:posOffset>10332085</wp:posOffset>
               </wp:positionV>
-              <wp:extent cx="7560945" cy="191135"/>
+              <wp:extent cx="7561580" cy="191770"/>
               <wp:effectExtent l="0" t="0" r="0" b="0"/>
               <wp:wrapNone/>
               <wp:docPr id="2" name="Group 33"/>
@@ -7821,15 +7612,15 @@
                     <wpg:grpSpPr>
                       <a:xfrm>
                         <a:off x="0" y="0"/>
-                        <a:ext cx="7560360" cy="190440"/>
+                        <a:ext cx="7561080" cy="191160"/>
                       </a:xfrm>
                     </wpg:grpSpPr>
                     <wps:wsp>
                       <wps:cNvSpPr/>
                       <wps:spPr>
                         <a:xfrm>
-                          <a:off x="6665760" y="8280"/>
-                          <a:ext cx="405720" cy="182160"/>
+                          <a:off x="6666840" y="8280"/>
+                          <a:ext cx="405000" cy="182880"/>
                         </a:xfrm>
                         <a:prstGeom prst="rect">
                           <a:avLst/>
@@ -7889,15 +7680,15 @@
                       <wpg:grpSpPr>
                         <a:xfrm>
                           <a:off x="0" y="0"/>
-                          <a:ext cx="7560360" cy="146520"/>
+                          <a:ext cx="7561080" cy="147960"/>
                         </a:xfrm>
                       </wpg:grpSpPr>
                       <wps:wsp>
                         <wps:cNvSpPr/>
                         <wps:spPr>
                           <a:xfrm flipH="1" flipV="1">
-                            <a:off x="6783840" y="0"/>
-                            <a:ext cx="776520" cy="145440"/>
+                            <a:off x="6784920" y="0"/>
+                            <a:ext cx="775800" cy="146160"/>
                           </a:xfrm>
                           <a:prstGeom prst="bentConnector3">
                             <a:avLst>
@@ -7924,8 +7715,8 @@
                         <wps:cNvSpPr/>
                         <wps:spPr>
                           <a:xfrm flipH="1" rot="10800000">
-                            <a:off x="0" y="1440"/>
-                            <a:ext cx="6783840" cy="145440"/>
+                            <a:off x="0" y="1800"/>
+                            <a:ext cx="6784920" cy="146160"/>
                           </a:xfrm>
                           <a:prstGeom prst="bentConnector3">
                             <a:avLst>
@@ -7960,8 +7751,8 @@
         </mc:Choice>
         <mc:Fallback>
           <w:pict>
-            <v:group id="shape_0" alt="Group 33" style="position:absolute;margin-left:-0.1pt;margin-top:813.5pt;width:595.35pt;height:15.05pt" coordorigin="-2,16270" coordsize="11907,301">
-              <v:rect id="shape_0" ID="Text Box 25" stroked="f" style="position:absolute;left:10497;top:16284;width:638;height:286;mso-position-horizontal-relative:page;mso-position-vertical-relative:page">
+            <v:group id="shape_0" alt="Group 33" style="position:absolute;margin-left:-0.05pt;margin-top:813.55pt;width:595.45pt;height:15.05pt" coordorigin="-1,16271" coordsize="11909,301">
+              <v:rect id="shape_0" stroked="f" style="position:absolute;left:10500;top:16284;width:637;height:287;mso-position-horizontal-relative:page;mso-position-vertical-relative:page">
                 <v:textbox>
                   <w:txbxContent>
                     <w:p>
@@ -8001,7 +7792,7 @@
                 <v:fill o:detectmouseclick="t" on="false"/>
                 <v:stroke color="#3465a4" joinstyle="round" endcap="flat"/>
               </v:rect>
-              <v:group id="shape_0" alt="Group 31" style="position:absolute;left:-2;top:16270;width:11907;height:231">
+              <v:group id="shape_0" style="position:absolute;left:-1;top:16271;width:11909;height:232">
                 <v:shapetype id="shapetype_34" coordsize="21600,21600" o:spt="34" adj="10800" path="m,l@0,l@0,21600l21600,21600nfe">
                   <v:stroke joinstyle="miter"/>
                   <v:formulas>
@@ -8012,12 +7803,12 @@
                     <v:h position="@0,10800"/>
                   </v:handles>
                 </v:shapetype>
-                <v:shape id="shape_0" ID="AutoShape 27" stroked="t" style="position:absolute;left:10683;top:16271;width:1222;height:228;flip:xy;mso-position-horizontal-relative:page;mso-position-vertical-relative:page" type="shapetype_34">
+                <v:shape id="shape_0" stroked="t" style="position:absolute;left:10686;top:16271;width:1221;height:229;flip:xy;mso-position-horizontal-relative:page;mso-position-vertical-relative:page" type="shapetype_34">
                   <w10:wrap type="none"/>
                   <v:fill o:detectmouseclick="t" on="false"/>
                   <v:stroke color="#a5a5a5" weight="9360" joinstyle="miter" endcap="flat"/>
                 </v:shape>
-                <v:shape id="shape_0" ID="AutoShape 28" stroked="t" style="position:absolute;left:0;top:16273;width:10682;height:228;flip:x;rotation:180;mso-position-horizontal-relative:page;mso-position-vertical-relative:page" type="shapetype_34">
+                <v:shape id="shape_0" stroked="t" style="position:absolute;left:1;top:16274;width:10684;height:229;flip:x;rotation:180;mso-position-horizontal-relative:page;mso-position-vertical-relative:page" type="shapetype_34">
                   <w10:wrap type="none"/>
                   <v:fill o:detectmouseclick="t" on="false"/>
                   <v:stroke color="#a5a5a5" weight="9360" joinstyle="miter" endcap="flat"/>
@@ -8083,19 +7874,7 @@
               <w:szCs w:val="16"/>
               <w:lang w:val="pt-PT"/>
             </w:rPr>
-            <w:t xml:space="preserve">IT Resume | </w:t>
-          </w:r>
-          <w:r>
-            <w:rPr>
-              <w:rFonts w:cs="Tahoma" w:ascii="Tahoma" w:hAnsi="Tahoma"/>
-              <w:b/>
-              <w:bCs/>
-              <w:color w:val="FFFFFF"/>
-              <w:sz w:val="16"/>
-              <w:szCs w:val="16"/>
-              <w:lang w:val="pt-PT"/>
-            </w:rPr>
-            <w:t>Maxim Matantsev</w:t>
+            <w:t>IT Resume | Maxim Matantsev</w:t>
           </w:r>
         </w:p>
       </w:tc>
@@ -8875,7 +8654,7 @@
       <w:jc w:val="both"/>
     </w:pPr>
     <w:rPr>
-      <w:rFonts w:ascii="Garamond" w:hAnsi="Garamond" w:cs="Garamond" w:eastAsia="Times New Roman"/>
+      <w:rFonts w:ascii="Garamond" w:hAnsi="Garamond" w:eastAsia="Times New Roman" w:cs="Garamond"/>
       <w:color w:val="auto"/>
       <w:kern w:val="0"/>
       <w:sz w:val="24"/>
@@ -9484,12 +9263,13 @@
     <w:qFormat/>
     <w:pPr>
       <w:widowControl/>
+      <w:suppressAutoHyphens w:val="true"/>
       <w:bidi w:val="0"/>
       <w:spacing w:lineRule="atLeast" w:line="220" w:before="0" w:after="40"/>
       <w:jc w:val="left"/>
     </w:pPr>
     <w:rPr>
-      <w:rFonts w:ascii="Arial" w:hAnsi="Arial" w:cs="Arial" w:eastAsia="Times New Roman"/>
+      <w:rFonts w:ascii="Arial" w:hAnsi="Arial" w:eastAsia="Times New Roman" w:cs="Arial"/>
       <w:b/>
       <w:bCs/>
       <w:color w:val="auto"/>
@@ -9671,7 +9451,7 @@
     <w:qFormat/>
     <w:rsid w:val="00af327c"/>
     <w:pPr>
-      <w:shd w:fill="BFBFBF" w:val="clear"/>
+      <w:shd w:val="clear" w:fill="BFBFBF"/>
       <w:ind w:firstLine="284"/>
       <w:outlineLvl w:val="7"/>
     </w:pPr>
@@ -9710,6 +9490,7 @@
     <w:rsid w:val="00104c5a"/>
     <w:pPr>
       <w:widowControl/>
+      <w:suppressAutoHyphens w:val="true"/>
       <w:bidi w:val="0"/>
       <w:spacing w:before="0" w:after="0"/>
       <w:jc w:val="left"/>

</xml_diff>